<commit_message>
Realicé las modificaciones necesarias para la Reentrega del Proyecto Final
</commit_message>
<xml_diff>
--- a/SEO.docx
+++ b/SEO.docx
@@ -1,6 +1,6 @@
 
 <file path=word/document.xml><?xml version="1.0" encoding="utf-8"?>
-<w:document xmlns:wpc="http://schemas.microsoft.com/office/word/2010/wordprocessingCanvas" xmlns:cx="http://schemas.microsoft.com/office/drawing/2014/chartex" xmlns:cx1="http://schemas.microsoft.com/office/drawing/2015/9/8/chartex" xmlns:mc="http://schemas.openxmlformats.org/markup-compatibility/2006" xmlns:o="urn:schemas-microsoft-com:office:office" xmlns:r="http://schemas.openxmlformats.org/officeDocument/2006/relationships" xmlns:m="http://schemas.openxmlformats.org/officeDocument/2006/math" xmlns:v="urn:schemas-microsoft-com:vml" xmlns:wp14="http://schemas.microsoft.com/office/word/2010/wordprocessingDrawing" xmlns:wp="http://schemas.openxmlformats.org/drawingml/2006/wordprocessingDrawing" xmlns:w10="urn:schemas-microsoft-com:office:word" xmlns:w="http://schemas.openxmlformats.org/wordprocessingml/2006/main" xmlns:w14="http://schemas.microsoft.com/office/word/2010/wordml" xmlns:w15="http://schemas.microsoft.com/office/word/2012/wordml" xmlns:w16se="http://schemas.microsoft.com/office/word/2015/wordml/symex" xmlns:wpg="http://schemas.microsoft.com/office/word/2010/wordprocessingGroup" xmlns:wpi="http://schemas.microsoft.com/office/word/2010/wordprocessingInk" xmlns:wne="http://schemas.microsoft.com/office/word/2006/wordml" xmlns:wps="http://schemas.microsoft.com/office/word/2010/wordprocessingShape" mc:Ignorable="w14 w15 w16se wp14">
+<w:document xmlns:wpc="http://schemas.microsoft.com/office/word/2010/wordprocessingCanvas" xmlns:cx="http://schemas.microsoft.com/office/drawing/2014/chartex" xmlns:cx1="http://schemas.microsoft.com/office/drawing/2015/9/8/chartex" xmlns:cx2="http://schemas.microsoft.com/office/drawing/2015/10/21/chartex" xmlns:cx3="http://schemas.microsoft.com/office/drawing/2016/5/9/chartex" xmlns:cx4="http://schemas.microsoft.com/office/drawing/2016/5/10/chartex" xmlns:cx5="http://schemas.microsoft.com/office/drawing/2016/5/11/chartex" xmlns:cx6="http://schemas.microsoft.com/office/drawing/2016/5/12/chartex" xmlns:cx7="http://schemas.microsoft.com/office/drawing/2016/5/13/chartex" xmlns:cx8="http://schemas.microsoft.com/office/drawing/2016/5/14/chartex" xmlns:mc="http://schemas.openxmlformats.org/markup-compatibility/2006" xmlns:aink="http://schemas.microsoft.com/office/drawing/2016/ink" xmlns:am3d="http://schemas.microsoft.com/office/drawing/2017/model3d" xmlns:o="urn:schemas-microsoft-com:office:office" xmlns:r="http://schemas.openxmlformats.org/officeDocument/2006/relationships" xmlns:m="http://schemas.openxmlformats.org/officeDocument/2006/math" xmlns:v="urn:schemas-microsoft-com:vml" xmlns:wp14="http://schemas.microsoft.com/office/word/2010/wordprocessingDrawing" xmlns:wp="http://schemas.openxmlformats.org/drawingml/2006/wordprocessingDrawing" xmlns:w10="urn:schemas-microsoft-com:office:word" xmlns:w="http://schemas.openxmlformats.org/wordprocessingml/2006/main" xmlns:w14="http://schemas.microsoft.com/office/word/2010/wordml" xmlns:w15="http://schemas.microsoft.com/office/word/2012/wordml" xmlns:w16cex="http://schemas.microsoft.com/office/word/2018/wordml/cex" xmlns:w16cid="http://schemas.microsoft.com/office/word/2016/wordml/cid" xmlns:w16="http://schemas.microsoft.com/office/word/2018/wordml" xmlns:w16sdtdh="http://schemas.microsoft.com/office/word/2020/wordml/sdtdatahash" xmlns:w16se="http://schemas.microsoft.com/office/word/2015/wordml/symex" xmlns:wpg="http://schemas.microsoft.com/office/word/2010/wordprocessingGroup" xmlns:wpi="http://schemas.microsoft.com/office/word/2010/wordprocessingInk" xmlns:wne="http://schemas.microsoft.com/office/word/2006/wordml" xmlns:wps="http://schemas.microsoft.com/office/word/2010/wordprocessingShape" mc:Ignorable="w14 w15 w16se w16cid w16 w16cex w16sdtdh wp14">
   <w:body>
     <w:p>
       <w:pPr>
@@ -37,75 +37,25 @@
         <w:rPr>
           <w:lang w:val="es-ES"/>
         </w:rPr>
-        <w:t xml:space="preserve">utilizando la etiqueta &lt;meta </w:t>
-      </w:r>
-      <w:proofErr w:type="spellStart"/>
-      <w:r>
-        <w:rPr>
-          <w:lang w:val="es-ES"/>
-        </w:rPr>
-        <w:t>name</w:t>
-      </w:r>
-      <w:proofErr w:type="spellEnd"/>
-      <w:r>
-        <w:rPr>
-          <w:lang w:val="es-ES"/>
-        </w:rPr>
-        <w:t xml:space="preserve"> </w:t>
-      </w:r>
-      <w:proofErr w:type="spellStart"/>
-      <w:r>
-        <w:rPr>
-          <w:lang w:val="es-ES"/>
-        </w:rPr>
-        <w:t>description</w:t>
-      </w:r>
-      <w:proofErr w:type="spellEnd"/>
-      <w:r>
-        <w:rPr>
-          <w:lang w:val="es-ES"/>
-        </w:rPr>
-        <w:t xml:space="preserve">&gt;, agregué el siguiente texto que explica de manera clara y concisa todo el contenido de mi sitio: </w:t>
-      </w:r>
-      <w:r>
-        <w:rPr>
-          <w:lang w:val="es-ES"/>
-        </w:rPr>
-        <w:t xml:space="preserve">"En nuestro APOLO GYM, ubicado en la mejor zona de la Ciudad de Córdoba, encontrarás todas las actividades físicas y recreativas que te interesan (musculación, </w:t>
-      </w:r>
-      <w:proofErr w:type="spellStart"/>
-      <w:r>
-        <w:rPr>
-          <w:lang w:val="es-ES"/>
-        </w:rPr>
-        <w:t>crossfit</w:t>
-      </w:r>
-      <w:proofErr w:type="spellEnd"/>
-      <w:r>
-        <w:rPr>
-          <w:lang w:val="es-ES"/>
-        </w:rPr>
-        <w:t xml:space="preserve">, natación, danzas, </w:t>
-      </w:r>
-      <w:proofErr w:type="spellStart"/>
-      <w:r>
-        <w:rPr>
-          <w:lang w:val="es-ES"/>
-        </w:rPr>
-        <w:t>etc</w:t>
-      </w:r>
-      <w:proofErr w:type="spellEnd"/>
-      <w:r>
-        <w:rPr>
-          <w:lang w:val="es-ES"/>
-        </w:rPr>
-        <w:t>)"</w:t>
+        <w:t xml:space="preserve">utilizando la etiqueta &lt;meta name description&gt;, agregué el siguiente texto que explica de manera clara y concisa todo el contenido de mi sitio: </w:t>
+      </w:r>
+      <w:r>
+        <w:rPr>
+          <w:lang w:val="es-ES"/>
+        </w:rPr>
+        <w:t>"En nuestro APOLO GYM, ubicado en la mejor zona de la Ciudad de Córdoba, encontrarás todas las actividades físicas y recreativas que te interesan (musculación, crossfit, natación, danzas, etc)"</w:t>
       </w:r>
       <w:r>
         <w:rPr>
           <w:lang w:val="es-ES"/>
         </w:rPr>
         <w:t>.</w:t>
+      </w:r>
+      <w:r>
+        <w:rPr>
+          <w:lang w:val="es-ES"/>
+        </w:rPr>
+        <w:t xml:space="preserve"> Posteriormente, se agregó una breve descripción en cada una de las páginas del Sitio.</w:t>
       </w:r>
     </w:p>
     <w:p>
@@ -130,61 +80,7 @@
         <w:rPr>
           <w:lang w:val="es-ES"/>
         </w:rPr>
-        <w:t xml:space="preserve"> a través del uso de la etiqueta </w:t>
-      </w:r>
-      <w:r>
-        <w:rPr>
-          <w:lang w:val="es-ES"/>
-        </w:rPr>
-        <w:t xml:space="preserve">&lt;meta </w:t>
-      </w:r>
-      <w:proofErr w:type="spellStart"/>
-      <w:r>
-        <w:rPr>
-          <w:lang w:val="es-ES"/>
-        </w:rPr>
-        <w:t>name</w:t>
-      </w:r>
-      <w:proofErr w:type="spellEnd"/>
-      <w:r>
-        <w:rPr>
-          <w:lang w:val="es-ES"/>
-        </w:rPr>
-        <w:t xml:space="preserve"> </w:t>
-      </w:r>
-      <w:proofErr w:type="spellStart"/>
-      <w:r>
-        <w:rPr>
-          <w:lang w:val="es-ES"/>
-        </w:rPr>
-        <w:t>keywords</w:t>
-      </w:r>
-      <w:proofErr w:type="spellEnd"/>
-      <w:r>
-        <w:rPr>
-          <w:lang w:val="es-ES"/>
-        </w:rPr>
-        <w:t>&gt;,</w:t>
-      </w:r>
-      <w:r>
-        <w:rPr>
-          <w:lang w:val="es-ES"/>
-        </w:rPr>
-        <w:t xml:space="preserve"> y luego de una búsqueda relativa a los términos relacionados a mi sitio realizada en “Google </w:t>
-      </w:r>
-      <w:proofErr w:type="spellStart"/>
-      <w:r>
-        <w:rPr>
-          <w:lang w:val="es-ES"/>
-        </w:rPr>
-        <w:t>Trends</w:t>
-      </w:r>
-      <w:proofErr w:type="spellEnd"/>
-      <w:r>
-        <w:rPr>
-          <w:lang w:val="es-ES"/>
-        </w:rPr>
-        <w:t xml:space="preserve">”, agregué las siguientes palabras claves de mayor búsqueda web: </w:t>
+        <w:t xml:space="preserve"> a través del uso de la etiqueta &lt;meta name keywords&gt;, y luego de una búsqueda relativa a los términos relacionados a mi sitio realizada en “Google Trends”, agregué las siguientes palabras claves de mayor búsqueda web: </w:t>
       </w:r>
       <w:r>
         <w:rPr>
@@ -197,6 +93,22 @@
           <w:lang w:val="es-ES"/>
         </w:rPr>
         <w:t>.</w:t>
+      </w:r>
+    </w:p>
+    <w:p>
+      <w:pPr>
+        <w:pStyle w:val="Prrafodelista"/>
+        <w:rPr>
+          <w:bCs/>
+          <w:lang w:val="es-ES"/>
+        </w:rPr>
+      </w:pPr>
+      <w:r>
+        <w:rPr>
+          <w:bCs/>
+          <w:lang w:val="es-ES"/>
+        </w:rPr>
+        <w:t>Posteriormente, se anexaron los Keywords más pertinentes y relevantes en cada una de las páginas del Sitio.</w:t>
       </w:r>
     </w:p>
     <w:p>
@@ -229,8 +141,6 @@
         </w:rPr>
         <w:t xml:space="preserve"> Cabe mencionar, que cada página tiene su encabezado determinado, el cual refleja claramente el contenido que contempla.</w:t>
       </w:r>
-      <w:bookmarkStart w:id="0" w:name="_GoBack"/>
-      <w:bookmarkEnd w:id="0"/>
     </w:p>
     <w:p>
       <w:pPr>
@@ -310,21 +220,7 @@
         <w:rPr>
           <w:lang w:val="es-ES"/>
         </w:rPr>
-        <w:t xml:space="preserve"> Utilicé un “Diseño Web Responsivo” en todas las páginas de mi sitio, por lo que la navegación tanto en PC de Escritorio, como en </w:t>
-      </w:r>
-      <w:proofErr w:type="spellStart"/>
-      <w:r>
-        <w:rPr>
-          <w:lang w:val="es-ES"/>
-        </w:rPr>
-        <w:t>Tablets</w:t>
-      </w:r>
-      <w:proofErr w:type="spellEnd"/>
-      <w:r>
-        <w:rPr>
-          <w:lang w:val="es-ES"/>
-        </w:rPr>
-        <w:t xml:space="preserve"> y Móviles, se adapta correctamente. </w:t>
+        <w:t xml:space="preserve"> Utilicé un “Diseño Web Responsivo” en todas las páginas de mi sitio, por lo que la navegación tanto en PC de Escritorio, como en Tablets y Móviles, se adapta correctamente. </w:t>
       </w:r>
     </w:p>
     <w:sectPr>
@@ -338,7 +234,7 @@
 </file>
 
 <file path=word/numbering.xml><?xml version="1.0" encoding="utf-8"?>
-<w:numbering xmlns:wpc="http://schemas.microsoft.com/office/word/2010/wordprocessingCanvas" xmlns:cx="http://schemas.microsoft.com/office/drawing/2014/chartex" xmlns:cx1="http://schemas.microsoft.com/office/drawing/2015/9/8/chartex" xmlns:mc="http://schemas.openxmlformats.org/markup-compatibility/2006" xmlns:o="urn:schemas-microsoft-com:office:office" xmlns:r="http://schemas.openxmlformats.org/officeDocument/2006/relationships" xmlns:m="http://schemas.openxmlformats.org/officeDocument/2006/math" xmlns:v="urn:schemas-microsoft-com:vml" xmlns:wp14="http://schemas.microsoft.com/office/word/2010/wordprocessingDrawing" xmlns:wp="http://schemas.openxmlformats.org/drawingml/2006/wordprocessingDrawing" xmlns:w10="urn:schemas-microsoft-com:office:word" xmlns:w="http://schemas.openxmlformats.org/wordprocessingml/2006/main" xmlns:w14="http://schemas.microsoft.com/office/word/2010/wordml" xmlns:w15="http://schemas.microsoft.com/office/word/2012/wordml" xmlns:w16se="http://schemas.microsoft.com/office/word/2015/wordml/symex" xmlns:wpg="http://schemas.microsoft.com/office/word/2010/wordprocessingGroup" xmlns:wpi="http://schemas.microsoft.com/office/word/2010/wordprocessingInk" xmlns:wne="http://schemas.microsoft.com/office/word/2006/wordml" xmlns:wps="http://schemas.microsoft.com/office/word/2010/wordprocessingShape" mc:Ignorable="w14 w15 w16se wp14">
+<w:numbering xmlns:wpc="http://schemas.microsoft.com/office/word/2010/wordprocessingCanvas" xmlns:cx="http://schemas.microsoft.com/office/drawing/2014/chartex" xmlns:cx1="http://schemas.microsoft.com/office/drawing/2015/9/8/chartex" xmlns:cx2="http://schemas.microsoft.com/office/drawing/2015/10/21/chartex" xmlns:cx3="http://schemas.microsoft.com/office/drawing/2016/5/9/chartex" xmlns:cx4="http://schemas.microsoft.com/office/drawing/2016/5/10/chartex" xmlns:cx5="http://schemas.microsoft.com/office/drawing/2016/5/11/chartex" xmlns:cx6="http://schemas.microsoft.com/office/drawing/2016/5/12/chartex" xmlns:cx7="http://schemas.microsoft.com/office/drawing/2016/5/13/chartex" xmlns:cx8="http://schemas.microsoft.com/office/drawing/2016/5/14/chartex" xmlns:mc="http://schemas.openxmlformats.org/markup-compatibility/2006" xmlns:aink="http://schemas.microsoft.com/office/drawing/2016/ink" xmlns:am3d="http://schemas.microsoft.com/office/drawing/2017/model3d" xmlns:o="urn:schemas-microsoft-com:office:office" xmlns:r="http://schemas.openxmlformats.org/officeDocument/2006/relationships" xmlns:m="http://schemas.openxmlformats.org/officeDocument/2006/math" xmlns:v="urn:schemas-microsoft-com:vml" xmlns:wp14="http://schemas.microsoft.com/office/word/2010/wordprocessingDrawing" xmlns:wp="http://schemas.openxmlformats.org/drawingml/2006/wordprocessingDrawing" xmlns:w10="urn:schemas-microsoft-com:office:word" xmlns:w="http://schemas.openxmlformats.org/wordprocessingml/2006/main" xmlns:w14="http://schemas.microsoft.com/office/word/2010/wordml" xmlns:w15="http://schemas.microsoft.com/office/word/2012/wordml" xmlns:w16cex="http://schemas.microsoft.com/office/word/2018/wordml/cex" xmlns:w16cid="http://schemas.microsoft.com/office/word/2016/wordml/cid" xmlns:w16="http://schemas.microsoft.com/office/word/2018/wordml" xmlns:w16sdtdh="http://schemas.microsoft.com/office/word/2020/wordml/sdtdatahash" xmlns:w16se="http://schemas.microsoft.com/office/word/2015/wordml/symex" xmlns:wpg="http://schemas.microsoft.com/office/word/2010/wordprocessingGroup" xmlns:wpi="http://schemas.microsoft.com/office/word/2010/wordprocessingInk" xmlns:wne="http://schemas.microsoft.com/office/word/2006/wordml" xmlns:wps="http://schemas.microsoft.com/office/word/2010/wordprocessingShape" mc:Ignorable="w14 w15 w16se w16cid w16 w16cex w16sdtdh wp14">
   <w:abstractNum w:abstractNumId="0" w15:restartNumberingAfterBreak="0">
     <w:nsid w:val="33157AF9"/>
     <w:multiLevelType w:val="hybridMultilevel"/>
@@ -459,7 +355,7 @@
 </file>
 
 <file path=word/styles.xml><?xml version="1.0" encoding="utf-8"?>
-<w:styles xmlns:mc="http://schemas.openxmlformats.org/markup-compatibility/2006" xmlns:r="http://schemas.openxmlformats.org/officeDocument/2006/relationships" xmlns:w="http://schemas.openxmlformats.org/wordprocessingml/2006/main" xmlns:w14="http://schemas.microsoft.com/office/word/2010/wordml" xmlns:w15="http://schemas.microsoft.com/office/word/2012/wordml" xmlns:w16se="http://schemas.microsoft.com/office/word/2015/wordml/symex" mc:Ignorable="w14 w15 w16se">
+<w:styles xmlns:mc="http://schemas.openxmlformats.org/markup-compatibility/2006" xmlns:r="http://schemas.openxmlformats.org/officeDocument/2006/relationships" xmlns:w="http://schemas.openxmlformats.org/wordprocessingml/2006/main" xmlns:w14="http://schemas.microsoft.com/office/word/2010/wordml" xmlns:w15="http://schemas.microsoft.com/office/word/2012/wordml" xmlns:w16cex="http://schemas.microsoft.com/office/word/2018/wordml/cex" xmlns:w16cid="http://schemas.microsoft.com/office/word/2016/wordml/cid" xmlns:w16="http://schemas.microsoft.com/office/word/2018/wordml" xmlns:w16sdtdh="http://schemas.microsoft.com/office/word/2020/wordml/sdtdatahash" xmlns:w16se="http://schemas.microsoft.com/office/word/2015/wordml/symex" mc:Ignorable="w14 w15 w16se w16cid w16 w16cex w16sdtdh">
   <w:docDefaults>
     <w:rPrDefault>
       <w:rPr>
@@ -475,7 +371,7 @@
       </w:pPr>
     </w:pPrDefault>
   </w:docDefaults>
-  <w:latentStyles w:defLockedState="0" w:defUIPriority="99" w:defSemiHidden="0" w:defUnhideWhenUsed="0" w:defQFormat="0" w:count="371">
+  <w:latentStyles w:defLockedState="0" w:defUIPriority="99" w:defSemiHidden="0" w:defUnhideWhenUsed="0" w:defQFormat="0" w:count="376">
     <w:lsdException w:name="Normal" w:uiPriority="0" w:qFormat="1"/>
     <w:lsdException w:name="heading 1" w:uiPriority="9" w:qFormat="1"/>
     <w:lsdException w:name="heading 2" w:semiHidden="1" w:uiPriority="9" w:unhideWhenUsed="1" w:qFormat="1"/>
@@ -581,7 +477,6 @@
     <w:lsdException w:name="HTML Sample" w:semiHidden="1" w:unhideWhenUsed="1"/>
     <w:lsdException w:name="HTML Typewriter" w:semiHidden="1" w:unhideWhenUsed="1"/>
     <w:lsdException w:name="HTML Variable" w:semiHidden="1" w:unhideWhenUsed="1"/>
-    <w:lsdException w:name="Normal Table" w:semiHidden="1" w:unhideWhenUsed="1"/>
     <w:lsdException w:name="annotation subject" w:semiHidden="1" w:unhideWhenUsed="1"/>
     <w:lsdException w:name="No List" w:semiHidden="1" w:unhideWhenUsed="1"/>
     <w:lsdException w:name="Outline List 1" w:semiHidden="1" w:unhideWhenUsed="1"/>
@@ -624,11 +519,8 @@
     <w:lsdException w:name="Table Contemporary" w:semiHidden="1" w:unhideWhenUsed="1"/>
     <w:lsdException w:name="Table Elegant" w:semiHidden="1" w:unhideWhenUsed="1"/>
     <w:lsdException w:name="Table Professional" w:semiHidden="1" w:unhideWhenUsed="1"/>
-    <w:lsdException w:name="Table Subtle 1" w:semiHidden="1" w:unhideWhenUsed="1"/>
     <w:lsdException w:name="Table Subtle 2" w:semiHidden="1" w:unhideWhenUsed="1"/>
     <w:lsdException w:name="Table Web 1" w:semiHidden="1" w:unhideWhenUsed="1"/>
-    <w:lsdException w:name="Table Web 2" w:semiHidden="1" w:unhideWhenUsed="1"/>
-    <w:lsdException w:name="Table Web 3" w:semiHidden="1" w:unhideWhenUsed="1"/>
     <w:lsdException w:name="Balloon Text" w:semiHidden="1" w:unhideWhenUsed="1"/>
     <w:lsdException w:name="Table Grid" w:uiPriority="39"/>
     <w:lsdException w:name="Table Theme" w:semiHidden="1" w:unhideWhenUsed="1"/>
@@ -847,6 +739,11 @@
     <w:lsdException w:name="List Table 5 Dark Accent 6" w:uiPriority="50"/>
     <w:lsdException w:name="List Table 6 Colorful Accent 6" w:uiPriority="51"/>
     <w:lsdException w:name="List Table 7 Colorful Accent 6" w:uiPriority="52"/>
+    <w:lsdException w:name="Mention" w:semiHidden="1" w:unhideWhenUsed="1"/>
+    <w:lsdException w:name="Smart Hyperlink" w:semiHidden="1" w:unhideWhenUsed="1"/>
+    <w:lsdException w:name="Hashtag" w:semiHidden="1" w:unhideWhenUsed="1"/>
+    <w:lsdException w:name="Unresolved Mention" w:semiHidden="1" w:unhideWhenUsed="1"/>
+    <w:lsdException w:name="Smart Link" w:semiHidden="1" w:unhideWhenUsed="1"/>
   </w:latentStyles>
   <w:style w:type="paragraph" w:default="1" w:styleId="Normal">
     <w:name w:val="Normal"/>

</xml_diff>